<commit_message>
Replace rim_paper_5 markdown with arXiv-style docx paper
</commit_message>
<xml_diff>
--- a/rim_paper_5.docx
+++ b/rim_paper_5.docx
@@ -4,1017 +4,314 @@
   <w:body>
     <w:p>
       <w:pPr>
-        <w:pStyle w:val="Heading1"/>
+        <w:jc w:val="center"/>
       </w:pPr>
       <w:r>
+        <w:rPr>
+          <w:b/>
+          <w:sz w:val="32"/>
+        </w:rPr>
         <w:t>The Recursive Idea Model (RIM) v5</w:t>
+      </w:r>
+    </w:p>
+    <w:p>
+      <w:pPr>
+        <w:jc w:val="center"/>
+      </w:pPr>
+      <w:r>
+        <w:t>Advenaa Research</w:t>
+      </w:r>
+    </w:p>
+    <w:p>
+      <w:pPr>
+        <w:jc w:val="center"/>
+      </w:pPr>
+      <w:r>
+        <w:t>February 18, 2026</w:t>
+      </w:r>
+    </w:p>
+    <w:p>
+      <w:pPr>
+        <w:jc w:val="center"/>
+      </w:pPr>
+      <w:r>
+        <w:t>Code Release: Recursive-Idea-Model main branch (PI-first runtime)</w:t>
+      </w:r>
+    </w:p>
+    <w:p>
+      <w:pPr>
+        <w:jc w:val="center"/>
+      </w:pPr>
+      <w:r>
+        <w:t>Validation: 163 passing tests (pytest -q)</w:t>
       </w:r>
     </w:p>
     <w:p/>
     <w:p>
       <w:pPr>
-        <w:pStyle w:val="Heading2"/>
+        <w:jc w:val="left"/>
       </w:pPr>
       <w:r>
-        <w:t>PI-First Recursive Multi-Agent Orchestration with Deterministic Controls, Verifiable Evaluation, and Memory-Aware Adaptation</w:t>
+        <w:rPr>
+          <w:b/>
+        </w:rPr>
+        <w:t>Abstract</w:t>
       </w:r>
     </w:p>
-    <w:p/>
     <w:p>
+      <w:pPr>
+        <w:jc w:val="both"/>
+      </w:pPr>
       <w:r>
-        <w:t xml:space="preserve">Version: v5 (February 18, 2026)  </w:t>
+        <w:t>RIM v5 presents a production-oriented recursive multi-agent reasoning system for transforming raw ideas into stronger, stress-tested outputs. The architecture combines recursive decomposition, parallel critique, disagreement arbitration, multi-pass synthesis, formal and executable verification, and memory folding with telemetry-driven adaptation. This version introduces a PI-first provider runtime while preserving existing orchestration semantics, JSON output contracts, and idempotent run behavior. The system supports deterministic controls, budget-aware execution, structured failure contracts, and benchmark-driven policy calibration. RIM v5 is validated by 163 passing tests and demonstrates a stable migration path from bespoke provider orchestration to a unified PI-first execution substrate.</w:t>
       </w:r>
     </w:p>
     <w:p>
       <w:r>
-        <w:t xml:space="preserve">Codebase: `Advenaa/Recursive-Idea-Model` (`main`)  </w:t>
+        <w:rPr>
+          <w:b/>
+        </w:rPr>
+        <w:t>1. Introduction</w:t>
+      </w:r>
+    </w:p>
+    <w:p>
+      <w:pPr>
+        <w:jc w:val="both"/>
+      </w:pPr>
+      <w:r>
+        <w:t>Most agentic workflows fail at one of two extremes: shallow single-pass generation or brittle over-orchestration without deterministic controls. RIM addresses this by treating idea refinement as a recursive systems problem with explicit runtime guarantees. The objective is not only better answers, but also traceable reasoning, bounded failure modes, and repeatable operational behavior.</w:t>
       </w:r>
     </w:p>
     <w:p>
       <w:r>
-        <w:t>Validation snapshot: `163` passing tests (`pytest -q`, February 18, 2026)</w:t>
-      </w:r>
-    </w:p>
-    <w:p/>
-    <w:p>
-      <w:pPr>
-        <w:pStyle w:val="Heading2"/>
-      </w:pPr>
-      <w:r>
-        <w:t>Abstract</w:t>
-      </w:r>
-    </w:p>
-    <w:p/>
-    <w:p>
-      <w:r>
-        <w:t xml:space="preserve">RIM v5 is a production-oriented recursive multi-agent reasoning system that transforms raw ideas into stronger, stress-tested outputs through decomposition, adversarial challenge, synthesis, verification, and memory-informed refinement.  </w:t>
-      </w:r>
-    </w:p>
-    <w:p/>
-    <w:p>
-      <w:r>
-        <w:t>This revision moves the runtime substrate to a PI-first provider architecture while preserving the existing run contract and orchestration semantics. The system now supports: (1) PI-first stage routing, (2) strict PI-only execution mode, (3) deterministic retry/JSON-repair controls, (4) explicit run budgets and telemetry, and (5) benchmark/evaluation workflows for single-pass and multi-stage comparisons.</w:t>
-      </w:r>
-    </w:p>
-    <w:p/>
-    <w:p>
-      <w:r>
-        <w:t>RIM v5 remains focused on developer-facing reliability: idempotent run control, structured failure contracts, replayable stage logs, and policy-driven adaptation for depth, arbitration, specialization, and memory quality.</w:t>
-      </w:r>
-    </w:p>
-    <w:p/>
-    <w:p>
-      <w:pPr>
-        <w:pStyle w:val="Heading2"/>
-      </w:pPr>
-      <w:r>
-        <w:t>1. Motivation</w:t>
-      </w:r>
-    </w:p>
-    <w:p/>
-    <w:p>
-      <w:r>
-        <w:t>Single-pass LLM outputs are often coherent but shallow. Real-world idea development requires:</w:t>
-      </w:r>
-    </w:p>
-    <w:p/>
-    <w:p>
-      <w:pPr>
-        <w:pStyle w:val="ListNumber"/>
-      </w:pPr>
-      <w:r>
-        <w:t>recursive decomposition of claims and assumptions,</w:t>
+        <w:rPr>
+          <w:b/>
+        </w:rPr>
+        <w:t>2. System Overview</w:t>
       </w:r>
     </w:p>
     <w:p>
       <w:pPr>
-        <w:pStyle w:val="ListNumber"/>
+        <w:jc w:val="both"/>
       </w:pPr>
       <w:r>
-        <w:t>adversarial challenge from multiple perspectives,</w:t>
+        <w:t>RIM executes a staged pipeline: intake, decomposition, parallel critics, reconciliation and arbitration, synthesis, verification, and memory folding. Each stage emits structured telemetry and can fail independently under a shared run contract. Deep mode remains default, while fast mode provides lower-latency operation.</w:t>
+      </w:r>
+    </w:p>
+    <w:p>
+      <w:r>
+        <w:rPr>
+          <w:b/>
+        </w:rPr>
+        <w:t>3. PI-First Runtime Architecture</w:t>
       </w:r>
     </w:p>
     <w:p>
       <w:pPr>
-        <w:pStyle w:val="ListNumber"/>
+        <w:jc w:val="both"/>
       </w:pPr>
       <w:r>
-        <w:t>synthesis under explicit constraints,</w:t>
+        <w:t>RIM v5 introduces a first-class PI adapter and switches default routing to PI-first order. The provider router supports configurable order and strict PI-only mode, enabling controlled fallback behavior when desired and hard isolation when required. This migration preserves upstream stage contracts and downstream storage/eval compatibility.</w:t>
+      </w:r>
+    </w:p>
+    <w:p>
+      <w:r>
+        <w:rPr>
+          <w:b/>
+        </w:rPr>
+        <w:t>4. Determinism and Reliability Controls</w:t>
       </w:r>
     </w:p>
     <w:p>
       <w:pPr>
-        <w:pStyle w:val="ListNumber"/>
+        <w:jc w:val="both"/>
       </w:pPr>
       <w:r>
-        <w:t>verifiable outputs with traceable rationale,</w:t>
+        <w:t>RIM enforces determinism hints, retry backoff, JSON repair retries, and per-run budget limits for calls, latency, tokens, and estimated cost. Failure responses are structured with stage/provider/retryability metadata, and run states include queued, running, completed, failed, partial, and canceled.</w:t>
+      </w:r>
+    </w:p>
+    <w:p>
+      <w:r>
+        <w:rPr>
+          <w:b/>
+        </w:rPr>
+        <w:t>5. Verification and Safety Surfaces</w:t>
       </w:r>
     </w:p>
     <w:p>
       <w:pPr>
-        <w:pStyle w:val="ListNumber"/>
+        <w:jc w:val="both"/>
       </w:pPr>
       <w:r>
-        <w:t>feedback-aware memory that improves over repeated runs.</w:t>
+        <w:t>The verification stack includes deterministic post-synthesis checks, optional executable checks, symbolic/formal constraints, and advanced adapters for solver/simulation/data references. Runtime controls constrain external data verification paths, network access behavior, and safety limits such as timeouts and byte caps.</w:t>
       </w:r>
     </w:p>
-    <w:p/>
     <w:p>
       <w:r>
-        <w:t>RIM addresses these with a staged recursive pipeline and explicit operational controls over determinism, budget, and failure handling.</w:t>
-      </w:r>
-    </w:p>
-    <w:p/>
-    <w:p>
-      <w:pPr>
-        <w:pStyle w:val="Heading2"/>
-      </w:pPr>
-      <w:r>
-        <w:t>2. Contributions in v5</w:t>
-      </w:r>
-    </w:p>
-    <w:p/>
-    <w:p>
-      <w:pPr>
-        <w:pStyle w:val="ListNumber"/>
-      </w:pPr>
-      <w:r>
-        <w:t>PI-first execution architecture</w:t>
+        <w:rPr>
+          <w:b/>
+        </w:rPr>
+        <w:t>6. Learning and Policy Adaptation</w:t>
       </w:r>
     </w:p>
     <w:p>
       <w:pPr>
-        <w:pStyle w:val="ListBullet"/>
+        <w:jc w:val="both"/>
       </w:pPr>
       <w:r>
-        <w:t>Added `PiCLIAdapter` and routed runtime defaults to `pi,codex,claude`.</w:t>
+        <w:t>RIM maintains persistent run memory and supports policy training loops for depth allocation, arbitration, specialization spawn contracts, and memory quality control. Autolearn workflows update policy artifacts from benchmark telemetry, including RL-style credit assignment variants for multi-stage coordination.</w:t>
+      </w:r>
+    </w:p>
+    <w:p>
+      <w:r>
+        <w:rPr>
+          <w:b/>
+        </w:rPr>
+        <w:t>7. Evaluation Protocol</w:t>
       </w:r>
     </w:p>
     <w:p>
       <w:pPr>
-        <w:pStyle w:val="ListBullet"/>
+        <w:jc w:val="both"/>
       </w:pPr>
       <w:r>
-        <w:t>Added strict PI-only mode (`RIM_PI_ONLY=1`) to disable fallback providers.</w:t>
+        <w:t>RIM includes deterministic baseline evaluation, single-call LLM baselines, and full orchestrated benchmark runs. Comparison and gate workflows provide regression-aware quality/runtime deltas. Blind review packet generation supports anonymized quality assessment independent of provider identity.</w:t>
+      </w:r>
+    </w:p>
+    <w:p>
+      <w:r>
+        <w:rPr>
+          <w:b/>
+        </w:rPr>
+        <w:t>8. SOTA Alignment Update (2026)</w:t>
       </w:r>
     </w:p>
     <w:p>
       <w:pPr>
-        <w:pStyle w:val="ListNumber"/>
+        <w:jc w:val="both"/>
       </w:pPr>
       <w:r>
-        <w:t>Stable provider contract under migration</w:t>
+        <w:t>The v5 roadmap integrates recent 2026 agent papers focused on recursive orchestration, deterministic merging, latency-aware routing, budget-tier memory selection, procedural memory reuse, verifiable evaluation harnesses, and tool-risk mitigation. These references inform the next implementation phase toward learned orchestration and hardened security defaults.</w:t>
+      </w:r>
+    </w:p>
+    <w:p>
+      <w:r>
+        <w:rPr>
+          <w:b/>
+        </w:rPr>
+        <w:t>9. Limitations</w:t>
       </w:r>
     </w:p>
     <w:p>
       <w:pPr>
-        <w:pStyle w:val="ListBullet"/>
+        <w:jc w:val="both"/>
       </w:pPr>
       <w:r>
-        <w:t>Preserved run/result schemas and stage semantics during provider substrate transition.</w:t>
+        <w:t>RIM still lacks fully learned end-to-end orchestration optimization comparable to mature PARL/ARPO/AEPO-style regimes. Formal verification remains practical rather than theorem-prover complete, and long-horizon memory quality control has not yet reached a fully learned meta-controller stage.</w:t>
+      </w:r>
+    </w:p>
+    <w:p>
+      <w:r>
+        <w:rPr>
+          <w:b/>
+        </w:rPr>
+        <w:t>10. Conclusion</w:t>
       </w:r>
     </w:p>
     <w:p>
       <w:pPr>
-        <w:pStyle w:val="ListBullet"/>
+        <w:jc w:val="both"/>
       </w:pPr>
       <w:r>
-        <w:t>Extended provider literals and baseline surfaces to include `pi`.</w:t>
+        <w:t>RIM v5 establishes a stable PI-first foundation for recursive agentic reasoning with strong operational controls. The architecture now has a cleaner execution substrate and is positioned for the next step: learned routing/topology policies, stronger memory controllers, and stricter runtime tool-security enforcement.</w:t>
+      </w:r>
+    </w:p>
+    <w:p>
+      <w:r>
+        <w:rPr>
+          <w:b/>
+        </w:rPr>
+        <w:t>References</w:t>
       </w:r>
     </w:p>
     <w:p>
       <w:pPr>
-        <w:pStyle w:val="ListNumber"/>
+        <w:jc w:val="left"/>
       </w:pPr>
       <w:r>
-        <w:t>Deterministic and budgeted orchestration controls</w:t>
+        <w:t>[1] ROMA: Recursive Open Meta-Agent Framework for Long-Horizon Multi-Agent Systems, arXiv:2602.01848v1.</w:t>
       </w:r>
     </w:p>
     <w:p>
       <w:pPr>
-        <w:pStyle w:val="ListBullet"/>
+        <w:jc w:val="left"/>
       </w:pPr>
       <w:r>
-        <w:t>Determinism hints, staged retries, JSON repair retries, and budget gates for calls/tokens/latency/cost.</w:t>
+        <w:t>[2] ORCH: many analyses, one merge — a deterministic multi-agent orchestrator, arXiv:2602.01797v1.</w:t>
       </w:r>
     </w:p>
     <w:p>
       <w:pPr>
-        <w:pStyle w:val="ListNumber"/>
+        <w:jc w:val="left"/>
       </w:pPr>
       <w:r>
-        <w:t>Operationally grounded eval stack</w:t>
+        <w:t>[3] Learning Latency-Aware Orchestration for Parallel Multi-Agent Systems, arXiv:2601.10560v1.</w:t>
       </w:r>
     </w:p>
     <w:p>
       <w:pPr>
-        <w:pStyle w:val="ListBullet"/>
+        <w:jc w:val="left"/>
       </w:pPr>
       <w:r>
-        <w:t>Supports deterministic baseline, single-call LLM baselines, duel comparisons, and regression gates.</w:t>
+        <w:t>[4] Learning to Recommend Multi-Agent Subgraphs from Calling Trees, arXiv:2601.22209v1.</w:t>
       </w:r>
     </w:p>
     <w:p>
       <w:pPr>
-        <w:pStyle w:val="ListNumber"/>
+        <w:jc w:val="left"/>
       </w:pPr>
       <w:r>
-        <w:t>Evidence-backed implementation maturity</w:t>
+        <w:t>[5] BudgetMem: Learning Query-Aware Budget-Tier Routing for Runtime Agent Memory, arXiv:2602.06025v1.</w:t>
       </w:r>
     </w:p>
     <w:p>
       <w:pPr>
-        <w:pStyle w:val="ListBullet"/>
+        <w:jc w:val="left"/>
       </w:pPr>
       <w:r>
-        <w:t>Full test suite passing at 163 tests after PI-first migration.</w:t>
-      </w:r>
-    </w:p>
-    <w:p/>
-    <w:p>
-      <w:pPr>
-        <w:pStyle w:val="Heading2"/>
-      </w:pPr>
-      <w:r>
-        <w:t>3. System Architecture</w:t>
-      </w:r>
-    </w:p>
-    <w:p/>
-    <w:p>
-      <w:r>
-        <w:t>RIM v5 implements a recursive cycle with bounded branching and optional multi-cycle depth control.</w:t>
-      </w:r>
-    </w:p>
-    <w:p/>
-    <w:p>
-      <w:pPr>
-        <w:pStyle w:val="ListNumber"/>
-      </w:pPr>
-      <w:r>
-        <w:t>Intake</w:t>
+        <w:t>[6] Learning to Share: Selective Memory for Efficient Parallel Agentic Systems, arXiv:2602.05965v1.</w:t>
       </w:r>
     </w:p>
     <w:p>
       <w:pPr>
-        <w:pStyle w:val="ListBullet"/>
+        <w:jc w:val="left"/>
       </w:pPr>
       <w:r>
-        <w:t>API/CLI accepts idea, mode, optional domain/constraints/outcome.</w:t>
+        <w:t>[7] ProcMEM: Learning Reusable Procedural Memory from Experience via Non-Parametric PPO for LLM Agents, arXiv:2602.01869v1.</w:t>
       </w:r>
     </w:p>
     <w:p>
       <w:pPr>
-        <w:pStyle w:val="ListNumber"/>
+        <w:jc w:val="left"/>
       </w:pPr>
       <w:r>
-        <w:t>Decomposition</w:t>
+        <w:t>[8] Replayable Financial Agents: A Determinism-Faithfulness Assurance Harness for Tool-Using LLM Agents, arXiv:2601.15322v1.</w:t>
       </w:r>
     </w:p>
     <w:p>
       <w:pPr>
-        <w:pStyle w:val="ListBullet"/>
+        <w:jc w:val="left"/>
       </w:pPr>
       <w:r>
-        <w:t>Expands root into claims/assumptions/dependencies with stop conditions.</w:t>
+        <w:t>[9] AEMA: Verifiable Evaluation Framework for Trustworthy and Controlled Agentic LLM Systems, arXiv:2601.11903v1.</w:t>
       </w:r>
     </w:p>
     <w:p>
       <w:pPr>
-        <w:pStyle w:val="ListNumber"/>
+        <w:jc w:val="left"/>
       </w:pPr>
       <w:r>
-        <w:t>Parallel critics</w:t>
-      </w:r>
-    </w:p>
-    <w:p>
-      <w:pPr>
-        <w:pStyle w:val="ListBullet"/>
-      </w:pPr>
-      <w:r>
-        <w:t>Logic, evidence, execution, adversarial (and optional domain specialist) critiques.</w:t>
-      </w:r>
-    </w:p>
-    <w:p>
-      <w:pPr>
-        <w:pStyle w:val="ListNumber"/>
-      </w:pPr>
-      <w:r>
-        <w:t>Reconciliation + arbitration</w:t>
-      </w:r>
-    </w:p>
-    <w:p>
-      <w:pPr>
-        <w:pStyle w:val="ListBullet"/>
-      </w:pPr>
-      <w:r>
-        <w:t>Aggregates findings, resolves disagreements, supports specialist follow-up arbitration.</w:t>
-      </w:r>
-    </w:p>
-    <w:p>
-      <w:pPr>
-        <w:pStyle w:val="ListNumber"/>
-      </w:pPr>
-      <w:r>
-        <w:t>Synthesis</w:t>
-      </w:r>
-    </w:p>
-    <w:p>
-      <w:pPr>
-        <w:pStyle w:val="ListBullet"/>
-      </w:pPr>
-      <w:r>
-        <w:t>Produces revised idea, deltas, residual risks, and next experiments.</w:t>
-      </w:r>
-    </w:p>
-    <w:p>
-      <w:pPr>
-        <w:pStyle w:val="ListNumber"/>
-      </w:pPr>
-      <w:r>
-        <w:t>Verification</w:t>
-      </w:r>
-    </w:p>
-    <w:p>
-      <w:pPr>
-        <w:pStyle w:val="ListBullet"/>
-      </w:pPr>
-      <w:r>
-        <w:t>Structured checks, optional executable checks, advanced adapters (`solver:`, `simulate:`, `data:`, formal constraints).</w:t>
-      </w:r>
-    </w:p>
-    <w:p>
-      <w:pPr>
-        <w:pStyle w:val="ListNumber"/>
-      </w:pPr>
-      <w:r>
-        <w:t>Memory folding + persistence</w:t>
-      </w:r>
-    </w:p>
-    <w:p>
-      <w:pPr>
-        <w:pStyle w:val="ListBullet"/>
-      </w:pPr>
-      <w:r>
-        <w:t>Stores run artifacts and feedback-linked memory entries with quality controls.</w:t>
-      </w:r>
-    </w:p>
-    <w:p/>
-    <w:p>
-      <w:r>
-        <w:t>Core implementation modules:</w:t>
-      </w:r>
-    </w:p>
-    <w:p/>
-    <w:p>
-      <w:pPr>
-        <w:pStyle w:val="ListBullet"/>
-      </w:pPr>
-      <w:r>
-        <w:t>Orchestration/runtime: `rim/core/orchestrator.py`, `rim/core/engine_runtime.py`</w:t>
-      </w:r>
-    </w:p>
-    <w:p>
-      <w:pPr>
-        <w:pStyle w:val="ListBullet"/>
-      </w:pPr>
-      <w:r>
-        <w:t>Agents: `rim/agents/*.py`</w:t>
-      </w:r>
-    </w:p>
-    <w:p>
-      <w:pPr>
-        <w:pStyle w:val="ListBullet"/>
-      </w:pPr>
-      <w:r>
-        <w:t>Provider routing: `rim/providers/router.py`</w:t>
-      </w:r>
-    </w:p>
-    <w:p>
-      <w:pPr>
-        <w:pStyle w:val="ListBullet"/>
-      </w:pPr>
-      <w:r>
-        <w:t>PI adapter: `rim/providers/pi_cli.py`</w:t>
-      </w:r>
-    </w:p>
-    <w:p>
-      <w:pPr>
-        <w:pStyle w:val="ListBullet"/>
-      </w:pPr>
-      <w:r>
-        <w:t>API: `rim/api/app.py`</w:t>
-      </w:r>
-    </w:p>
-    <w:p>
-      <w:pPr>
-        <w:pStyle w:val="ListBullet"/>
-      </w:pPr>
-      <w:r>
-        <w:t>Persistence: `rim/storage/repo.py`, `rim/storage/db.py`</w:t>
-      </w:r>
-    </w:p>
-    <w:p>
-      <w:pPr>
-        <w:pStyle w:val="ListBullet"/>
-      </w:pPr>
-      <w:r>
-        <w:t>Evaluation: `rim/eval/runner.py`</w:t>
-      </w:r>
-    </w:p>
-    <w:p/>
-    <w:p>
-      <w:pPr>
-        <w:pStyle w:val="Heading2"/>
-      </w:pPr>
-      <w:r>
-        <w:t>4. PI-First Provider Layer</w:t>
-      </w:r>
-    </w:p>
-    <w:p/>
-    <w:p>
-      <w:r>
-        <w:t>RIM v5 introduces PI as first-class provider runtime.</w:t>
-      </w:r>
-    </w:p>
-    <w:p/>
-    <w:p>
-      <w:pPr>
-        <w:pStyle w:val="ListNumber"/>
-      </w:pPr>
-      <w:r>
-        <w:t>Default provider order</w:t>
-      </w:r>
-    </w:p>
-    <w:p>
-      <w:pPr>
-        <w:pStyle w:val="ListBullet"/>
-      </w:pPr>
-      <w:r>
-        <w:t>`RIM_PROVIDER_ORDER=pi,codex,claude`</w:t>
-      </w:r>
-    </w:p>
-    <w:p>
-      <w:pPr>
-        <w:pStyle w:val="ListNumber"/>
-      </w:pPr>
-      <w:r>
-        <w:t>Strict PI-only mode</w:t>
-      </w:r>
-    </w:p>
-    <w:p>
-      <w:pPr>
-        <w:pStyle w:val="ListBullet"/>
-      </w:pPr>
-      <w:r>
-        <w:t>`RIM_PI_ONLY=1` forces PI-only stage execution</w:t>
-      </w:r>
-    </w:p>
-    <w:p>
-      <w:pPr>
-        <w:pStyle w:val="ListNumber"/>
-      </w:pPr>
-      <w:r>
-        <w:t>PI adapter controls</w:t>
-      </w:r>
-    </w:p>
-    <w:p>
-      <w:pPr>
-        <w:pStyle w:val="ListBullet"/>
-      </w:pPr>
-      <w:r>
-        <w:t>`RIM_PI_CMD`, `RIM_PI_ARGS`, `RIM_PI_PROVIDER`, `RIM_PI_MODEL`, `RIM_PI_THINKING`</w:t>
-      </w:r>
-    </w:p>
-    <w:p>
-      <w:pPr>
-        <w:pStyle w:val="ListNumber"/>
-      </w:pPr>
-      <w:r>
-        <w:t>Fallback/repair behavior</w:t>
-      </w:r>
-    </w:p>
-    <w:p>
-      <w:pPr>
-        <w:pStyle w:val="ListBullet"/>
-      </w:pPr>
-      <w:r>
-        <w:t>transient retry with backoff</w:t>
-      </w:r>
-    </w:p>
-    <w:p>
-      <w:pPr>
-        <w:pStyle w:val="ListBullet"/>
-      </w:pPr>
-      <w:r>
-        <w:t>JSON repair retries when parse/schema shape fails</w:t>
-      </w:r>
-    </w:p>
-    <w:p>
-      <w:pPr>
-        <w:pStyle w:val="ListBullet"/>
-      </w:pPr>
-      <w:r>
-        <w:t>budget checks before and after each provider call</w:t>
-      </w:r>
-    </w:p>
-    <w:p/>
-    <w:p>
-      <w:r>
-        <w:t>This design allows runtime migration to PI without changing higher-level orchestration logic.</w:t>
-      </w:r>
-    </w:p>
-    <w:p/>
-    <w:p>
-      <w:pPr>
-        <w:pStyle w:val="Heading2"/>
-      </w:pPr>
-      <w:r>
-        <w:t>5. Determinism, Reliability, and Failure Semantics</w:t>
-      </w:r>
-    </w:p>
-    <w:p/>
-    <w:p>
-      <w:r>
-        <w:t>RIM v5 keeps explicit reliability contracts:</w:t>
-      </w:r>
-    </w:p>
-    <w:p/>
-    <w:p>
-      <w:pPr>
-        <w:pStyle w:val="ListNumber"/>
-      </w:pPr>
-      <w:r>
-        <w:t>Idempotent run control</w:t>
-      </w:r>
-    </w:p>
-    <w:p>
-      <w:pPr>
-        <w:pStyle w:val="ListBullet"/>
-      </w:pPr>
-      <w:r>
-        <w:t>Client `run_id` reuse with payload match and conflict detection.</w:t>
-      </w:r>
-    </w:p>
-    <w:p>
-      <w:pPr>
-        <w:pStyle w:val="ListNumber"/>
-      </w:pPr>
-      <w:r>
-        <w:t>Structured errors</w:t>
-      </w:r>
-    </w:p>
-    <w:p>
-      <w:pPr>
-        <w:pStyle w:val="ListBullet"/>
-      </w:pPr>
-      <w:r>
-        <w:t>`{ stage, provider, message, retryable }`</w:t>
-      </w:r>
-    </w:p>
-    <w:p>
-      <w:pPr>
-        <w:pStyle w:val="ListNumber"/>
-      </w:pPr>
-      <w:r>
-        <w:t>Run statuses</w:t>
-      </w:r>
-    </w:p>
-    <w:p>
-      <w:pPr>
-        <w:pStyle w:val="ListBullet"/>
-      </w:pPr>
-      <w:r>
-        <w:t>`queued`, `running`, `completed`, `failed`, `partial`, `canceled`</w:t>
-      </w:r>
-    </w:p>
-    <w:p>
-      <w:pPr>
-        <w:pStyle w:val="ListNumber"/>
-      </w:pPr>
-      <w:r>
-        <w:t>Observability</w:t>
-      </w:r>
-    </w:p>
-    <w:p>
-      <w:pPr>
-        <w:pStyle w:val="ListBullet"/>
-      </w:pPr>
-      <w:r>
-        <w:t>Stage logs include status/provider/latency/meta</w:t>
-      </w:r>
-    </w:p>
-    <w:p>
-      <w:pPr>
-        <w:pStyle w:val="ListNumber"/>
-      </w:pPr>
-      <w:r>
-        <w:t>Determinism controls</w:t>
-      </w:r>
-    </w:p>
-    <w:p>
-      <w:pPr>
-        <w:pStyle w:val="ListBullet"/>
-      </w:pPr>
-      <w:r>
-        <w:t>`RIM_DETERMINISM_MODE`, `RIM_DETERMINISM_SEED`</w:t>
-      </w:r>
-    </w:p>
-    <w:p/>
-    <w:p>
-      <w:pPr>
-        <w:pStyle w:val="Heading2"/>
-      </w:pPr>
-      <w:r>
-        <w:t>6. Learning and Policy Adaptation</w:t>
-      </w:r>
-    </w:p>
-    <w:p/>
-    <w:p>
-      <w:r>
-        <w:t>RIM v5 includes online/offline adaptation paths:</w:t>
-      </w:r>
-    </w:p>
-    <w:p/>
-    <w:p>
-      <w:pPr>
-        <w:pStyle w:val="ListNumber"/>
-      </w:pPr>
-      <w:r>
-        <w:t>Depth policy calibration/training</w:t>
-      </w:r>
-    </w:p>
-    <w:p>
-      <w:pPr>
-        <w:pStyle w:val="ListNumber"/>
-      </w:pPr>
-      <w:r>
-        <w:t>Arbitration/specialist policy training</w:t>
-      </w:r>
-    </w:p>
-    <w:p>
-      <w:pPr>
-        <w:pStyle w:val="ListNumber"/>
-      </w:pPr>
-      <w:r>
-        <w:t>Spawn policy training with role/tool contracts</w:t>
-      </w:r>
-    </w:p>
-    <w:p>
-      <w:pPr>
-        <w:pStyle w:val="ListNumber"/>
-      </w:pPr>
-      <w:r>
-        <w:t>Memory policy training, including RL-style credit assignment</w:t>
-      </w:r>
-    </w:p>
-    <w:p>
-      <w:pPr>
-        <w:pStyle w:val="ListNumber"/>
-      </w:pPr>
-      <w:r>
-        <w:t>Autolearn loop for policy refresh from benchmark reports</w:t>
-      </w:r>
-    </w:p>
-    <w:p/>
-    <w:p>
-      <w:r>
-        <w:t>Memory quality controls include runtime guardrails and fold telemetry-based adjustment.</w:t>
-      </w:r>
-    </w:p>
-    <w:p/>
-    <w:p>
-      <w:pPr>
-        <w:pStyle w:val="Heading2"/>
-      </w:pPr>
-      <w:r>
-        <w:t>7. Evaluation Framework</w:t>
-      </w:r>
-    </w:p>
-    <w:p/>
-    <w:p>
-      <w:r>
-        <w:t>RIM supports three benchmark regimes:</w:t>
-      </w:r>
-    </w:p>
-    <w:p/>
-    <w:p>
-      <w:pPr>
-        <w:pStyle w:val="ListNumber"/>
-      </w:pPr>
-      <w:r>
-        <w:t>Deterministic single-pass baseline (`rim eval baseline`)</w:t>
-      </w:r>
-    </w:p>
-    <w:p>
-      <w:pPr>
-        <w:pStyle w:val="ListNumber"/>
-      </w:pPr>
-      <w:r>
-        <w:t>Single-call LLM baseline (`rim eval baseline-llm --provider pi|claude|codex`)</w:t>
-      </w:r>
-    </w:p>
-    <w:p>
-      <w:pPr>
-        <w:pStyle w:val="ListNumber"/>
-      </w:pPr>
-      <w:r>
-        <w:t>Full orchestrated benchmark (`rim eval run`)</w:t>
-      </w:r>
-    </w:p>
-    <w:p/>
-    <w:p>
-      <w:r>
-        <w:t>Comparison/gating:</w:t>
-      </w:r>
-    </w:p>
-    <w:p/>
-    <w:p>
-      <w:pPr>
-        <w:pStyle w:val="ListNumber"/>
-      </w:pPr>
-      <w:r>
-        <w:t>`rim eval compare`</w:t>
-      </w:r>
-    </w:p>
-    <w:p>
-      <w:pPr>
-        <w:pStyle w:val="ListNumber"/>
-      </w:pPr>
-      <w:r>
-        <w:t>`rim eval gate`</w:t>
-      </w:r>
-    </w:p>
-    <w:p>
-      <w:pPr>
-        <w:pStyle w:val="ListNumber"/>
-      </w:pPr>
-      <w:r>
-        <w:t>`rim eval duel` for baseline+target+gate in one flow</w:t>
-      </w:r>
-    </w:p>
-    <w:p/>
-    <w:p>
-      <w:r>
-        <w:t>This enables tracking quality/runtime deltas and regression enforcement.</w:t>
-      </w:r>
-    </w:p>
-    <w:p/>
-    <w:p>
-      <w:pPr>
-        <w:pStyle w:val="Heading2"/>
-      </w:pPr>
-      <w:r>
-        <w:t>8. Current SOTA Position (v5)</w:t>
-      </w:r>
-    </w:p>
-    <w:p/>
-    <w:p>
-      <w:r>
-        <w:t>RIM v5 is strong in:</w:t>
-      </w:r>
-    </w:p>
-    <w:p/>
-    <w:p>
-      <w:pPr>
-        <w:pStyle w:val="ListNumber"/>
-      </w:pPr>
-      <w:r>
-        <w:t>recursive orchestration with explicit budgets and failure controls,</w:t>
-      </w:r>
-    </w:p>
-    <w:p>
-      <w:pPr>
-        <w:pStyle w:val="ListNumber"/>
-      </w:pPr>
-      <w:r>
-        <w:t>deterministic control surfaces and idempotent execution contracts,</w:t>
-      </w:r>
-    </w:p>
-    <w:p>
-      <w:pPr>
-        <w:pStyle w:val="ListNumber"/>
-      </w:pPr>
-      <w:r>
-        <w:t>multi-stage reconciliation + specialist arbitration loops,</w:t>
-      </w:r>
-    </w:p>
-    <w:p>
-      <w:pPr>
-        <w:pStyle w:val="ListNumber"/>
-      </w:pPr>
-      <w:r>
-        <w:t>practical benchmark and policy calibration workflows,</w:t>
-      </w:r>
-    </w:p>
-    <w:p>
-      <w:pPr>
-        <w:pStyle w:val="ListNumber"/>
-      </w:pPr>
-      <w:r>
-        <w:t>PI-first runtime migration with compatibility fallback path.</w:t>
-      </w:r>
-    </w:p>
-    <w:p/>
-    <w:p>
-      <w:r>
-        <w:t>Gaps still open for next major revision:</w:t>
-      </w:r>
-    </w:p>
-    <w:p/>
-    <w:p>
-      <w:pPr>
-        <w:pStyle w:val="ListNumber"/>
-      </w:pPr>
-      <w:r>
-        <w:t>fully learned multi-agent routing/topology generation,</w:t>
-      </w:r>
-    </w:p>
-    <w:p>
-      <w:pPr>
-        <w:pStyle w:val="ListNumber"/>
-      </w:pPr>
-      <w:r>
-        <w:t>theorem-prover-grade verification loops beyond current formal checks,</w:t>
-      </w:r>
-    </w:p>
-    <w:p>
-      <w:pPr>
-        <w:pStyle w:val="ListNumber"/>
-      </w:pPr>
-      <w:r>
-        <w:t>richer long-horizon learned memory controllers across all stages,</w:t>
-      </w:r>
-    </w:p>
-    <w:p>
-      <w:pPr>
-        <w:pStyle w:val="ListNumber"/>
-      </w:pPr>
-      <w:r>
-        <w:t>stronger security-hardening defaults for tool access and prompt injection resistance.</w:t>
-      </w:r>
-    </w:p>
-    <w:p/>
-    <w:p>
-      <w:pPr>
-        <w:pStyle w:val="Heading2"/>
-      </w:pPr>
-      <w:r>
-        <w:t>9. New 2026 SOTA Paper Priorities for v6</w:t>
-      </w:r>
-    </w:p>
-    <w:p/>
-    <w:p>
-      <w:r>
-        <w:t>The following papers are now prioritized for direct integration into the next paper/release cycle:</w:t>
-      </w:r>
-    </w:p>
-    <w:p/>
-    <w:p>
-      <w:pPr>
-        <w:pStyle w:val="ListNumber"/>
-      </w:pPr>
-      <w:r>
-        <w:t>ROMA (recursive long-horizon multi-agent decomposition): https://arxiv.org/abs/2602.01848v1</w:t>
-      </w:r>
-    </w:p>
-    <w:p>
-      <w:pPr>
-        <w:pStyle w:val="ListNumber"/>
-      </w:pPr>
-      <w:r>
-        <w:t>ORCH (deterministic merge orchestration): https://arxiv.org/abs/2602.01797v1</w:t>
-      </w:r>
-    </w:p>
-    <w:p>
-      <w:pPr>
-        <w:pStyle w:val="ListNumber"/>
-      </w:pPr>
-      <w:r>
-        <w:t>Learning Latency-Aware Orchestration: https://arxiv.org/abs/2601.10560v1</w:t>
-      </w:r>
-    </w:p>
-    <w:p>
-      <w:pPr>
-        <w:pStyle w:val="ListNumber"/>
-      </w:pPr>
-      <w:r>
-        <w:t>Learning to Recommend Multi-Agent Subgraphs from Calling Trees: https://arxiv.org/abs/2601.22209v1</w:t>
-      </w:r>
-    </w:p>
-    <w:p>
-      <w:pPr>
-        <w:pStyle w:val="ListNumber"/>
-      </w:pPr>
-      <w:r>
-        <w:t>BudgetMem: https://arxiv.org/abs/2602.06025v1</w:t>
-      </w:r>
-    </w:p>
-    <w:p>
-      <w:pPr>
-        <w:pStyle w:val="ListNumber"/>
-      </w:pPr>
-      <w:r>
-        <w:t>Learning to Share (selective memory sharing): https://arxiv.org/abs/2602.05965v1</w:t>
-      </w:r>
-    </w:p>
-    <w:p>
-      <w:pPr>
-        <w:pStyle w:val="ListNumber"/>
-      </w:pPr>
-      <w:r>
-        <w:t>ProcMEM: https://arxiv.org/abs/2602.01869v1</w:t>
-      </w:r>
-    </w:p>
-    <w:p>
-      <w:pPr>
-        <w:pStyle w:val="ListNumber"/>
-      </w:pPr>
-      <w:r>
-        <w:t>Replayable Financial Agents (determinism-faithfulness harness): https://arxiv.org/abs/2601.15322v1</w:t>
-      </w:r>
-    </w:p>
-    <w:p>
-      <w:pPr>
-        <w:pStyle w:val="ListNumber"/>
-      </w:pPr>
-      <w:r>
-        <w:t>AEMA (verifiable process-aware evaluation): https://arxiv.org/abs/2601.11903v1</w:t>
-      </w:r>
-    </w:p>
-    <w:p>
-      <w:pPr>
-        <w:pStyle w:val="ListNumber"/>
-      </w:pPr>
-      <w:r>
-        <w:t>AgenTRIM (tool risk mitigation): https://arxiv.org/abs/2601.12449v1</w:t>
-      </w:r>
-    </w:p>
-    <w:p/>
-    <w:p>
-      <w:r>
-        <w:t>Planned integration themes:</w:t>
-      </w:r>
-    </w:p>
-    <w:p/>
-    <w:p>
-      <w:pPr>
-        <w:pStyle w:val="ListNumber"/>
-      </w:pPr>
-      <w:r>
-        <w:t>learned routing from calling-tree telemetry,</w:t>
-      </w:r>
-    </w:p>
-    <w:p>
-      <w:pPr>
-        <w:pStyle w:val="ListNumber"/>
-      </w:pPr>
-      <w:r>
-        <w:t>latency-aware critical-path optimization in deep mode,</w:t>
-      </w:r>
-    </w:p>
-    <w:p>
-      <w:pPr>
-        <w:pStyle w:val="ListNumber"/>
-      </w:pPr>
-      <w:r>
-        <w:t>budget-tier memory controller upgrades,</w:t>
-      </w:r>
-    </w:p>
-    <w:p>
-      <w:pPr>
-        <w:pStyle w:val="ListNumber"/>
-      </w:pPr>
-      <w:r>
-        <w:t>replayable trajectory faithfulness auditing,</w:t>
-      </w:r>
-    </w:p>
-    <w:p>
-      <w:pPr>
-        <w:pStyle w:val="ListNumber"/>
-      </w:pPr>
-      <w:r>
-        <w:t>stricter runtime tool-risk policies.</w:t>
-      </w:r>
-    </w:p>
-    <w:p/>
-    <w:p>
-      <w:pPr>
-        <w:pStyle w:val="Heading2"/>
-      </w:pPr>
-      <w:r>
-        <w:t>10. Conclusion</w:t>
-      </w:r>
-    </w:p>
-    <w:p/>
-    <w:p>
-      <w:r>
-        <w:t>RIM v5 establishes a stable PI-first foundation while preserving recursive analysis quality, structured contracts, and evaluation discipline. The system is now positioned for the next SOTA jump: learned orchestration policies, stronger memory controllers, verifiable evaluation rigor, and hardened tool-security boundaries.</w:t>
-      </w:r>
-    </w:p>
-    <w:p/>
-    <w:p>
-      <w:r>
-        <w:t>This release is best viewed as an execution-layer consolidation milestone that prepares the architecture for higher-order learning and safety upgrades in v6.</w:t>
+        <w:t>[10] AgenTRIM: Tool Risk Mitigation for Agentic AI, arXiv:2601.12449v1.</w:t>
       </w:r>
     </w:p>
     <w:sectPr>
@@ -1390,6 +687,10 @@
     <w:name w:val="Normal"/>
     <w:qFormat/>
     <w:rsid w:val="00FC693F"/>
+    <w:rPr>
+      <w:rFonts w:ascii="Times New Roman" w:hAnsi="Times New Roman" w:eastAsia="Times New Roman"/>
+      <w:sz w:val="24"/>
+    </w:rPr>
   </w:style>
   <w:style w:type="paragraph" w:styleId="Header">
     <w:name w:val="header"/>

</xml_diff>

<commit_message>
Rewrite rim_paper_5.docx in rim_paper_4 style
</commit_message>
<xml_diff>
--- a/rim_paper_5.docx
+++ b/rim_paper_5.docx
@@ -9,9 +9,10 @@
       <w:r>
         <w:rPr>
           <w:b/>
-          <w:sz w:val="32"/>
+          <w:i w:val="0"/>
+          <w:sz w:val="28"/>
         </w:rPr>
-        <w:t>The Recursive Idea Model (RIM) v5</w:t>
+        <w:t>RESEARCH PROPOSAL</w:t>
       </w:r>
     </w:p>
     <w:p>
@@ -19,7 +20,12 @@
         <w:jc w:val="center"/>
       </w:pPr>
       <w:r>
-        <w:t>Advenaa Research</w:t>
+        <w:rPr>
+          <w:b w:val="0"/>
+          <w:i w:val="0"/>
+          <w:sz w:val="24"/>
+        </w:rPr>
+        <w:t>──────────────────────────────────────────────────</w:t>
       </w:r>
     </w:p>
     <w:p>
@@ -27,7 +33,12 @@
         <w:jc w:val="center"/>
       </w:pPr>
       <w:r>
-        <w:t>February 18, 2026</w:t>
+        <w:rPr>
+          <w:b/>
+          <w:i w:val="0"/>
+          <w:sz w:val="32"/>
+        </w:rPr>
+        <w:t>The Recursive Idea Model</w:t>
       </w:r>
     </w:p>
     <w:p>
@@ -35,7 +46,12 @@
         <w:jc w:val="center"/>
       </w:pPr>
       <w:r>
-        <w:t>Code Release: Recursive-Idea-Model main branch (PI-first runtime)</w:t>
+        <w:rPr>
+          <w:b w:val="0"/>
+          <w:i w:val="0"/>
+          <w:sz w:val="24"/>
+        </w:rPr>
+        <w:t>A Framework for Challenging, Decomposing, and Synthesizing Ideas</w:t>
       </w:r>
     </w:p>
     <w:p>
@@ -43,275 +59,1143 @@
         <w:jc w:val="center"/>
       </w:pPr>
       <w:r>
-        <w:t>Validation: 163 passing tests (pytest -q)</w:t>
-      </w:r>
-    </w:p>
-    <w:p/>
-    <w:p>
-      <w:pPr>
-        <w:jc w:val="left"/>
-      </w:pPr>
-      <w:r>
         <w:rPr>
-          <w:b/>
+          <w:b w:val="0"/>
+          <w:i w:val="0"/>
+          <w:sz w:val="24"/>
         </w:rPr>
-        <w:t>Abstract</w:t>
+        <w:t>Through Continual Learning, Agent Swarm Orchestration, Adaptive Verification, and PI-First Runtime Control</w:t>
       </w:r>
     </w:p>
     <w:p>
       <w:pPr>
-        <w:jc w:val="both"/>
+        <w:jc w:val="center"/>
       </w:pPr>
       <w:r>
-        <w:t>RIM v5 presents a production-oriented recursive multi-agent reasoning system for transforming raw ideas into stronger, stress-tested outputs. The architecture combines recursive decomposition, parallel critique, disagreement arbitration, multi-pass synthesis, formal and executable verification, and memory folding with telemetry-driven adaptation. This version introduces a PI-first provider runtime while preserving existing orchestration semantics, JSON output contracts, and idempotent run behavior. The system supports deterministic controls, budget-aware execution, structured failure contracts, and benchmark-driven policy calibration. RIM v5 is validated by 163 passing tests and demonstrates a stable migration path from bespoke provider orchestration to a unified PI-first execution substrate.</w:t>
+        <w:rPr>
+          <w:b w:val="0"/>
+          <w:i w:val="0"/>
+          <w:sz w:val="24"/>
+        </w:rPr>
+        <w:t>Using DSPy, Recursive Language Models, Dynamic Agent Orchestration, and Parallel-Agent RL</w:t>
+      </w:r>
+    </w:p>
+    <w:p>
+      <w:pPr>
+        <w:jc w:val="center"/>
+      </w:pPr>
+      <w:r>
+        <w:rPr>
+          <w:b w:val="0"/>
+          <w:i w:val="0"/>
+          <w:sz w:val="24"/>
+        </w:rPr>
+        <w:t>──────────────────────────────────────────────────</w:t>
+      </w:r>
+    </w:p>
+    <w:p>
+      <w:pPr>
+        <w:jc w:val="center"/>
+      </w:pPr>
+      <w:r>
+        <w:rPr>
+          <w:b w:val="0"/>
+          <w:i w:val="0"/>
+          <w:sz w:val="24"/>
+        </w:rPr>
+        <w:t>February 2026</w:t>
+      </w:r>
+    </w:p>
+    <w:p>
+      <w:pPr>
+        <w:jc w:val="center"/>
+      </w:pPr>
+      <w:r>
+        <w:rPr>
+          <w:b w:val="0"/>
+          <w:i w:val="0"/>
+          <w:sz w:val="24"/>
+        </w:rPr>
+        <w:t>Built upon research from:</w:t>
+      </w:r>
+    </w:p>
+    <w:p>
+      <w:pPr>
+        <w:jc w:val="center"/>
+      </w:pPr>
+      <w:r>
+        <w:rPr>
+          <w:b w:val="0"/>
+          <w:i w:val="0"/>
+          <w:sz w:val="24"/>
+        </w:rPr>
+        <w:t>DSPy (Stanford NLP)  ·  Recursive Language Models (Zhang et al.)  ·  AOrchestra (Ruan et al.)</w:t>
+      </w:r>
+    </w:p>
+    <w:p>
+      <w:pPr>
+        <w:jc w:val="center"/>
+      </w:pPr>
+      <w:r>
+        <w:rPr>
+          <w:b w:val="0"/>
+          <w:i w:val="0"/>
+          <w:sz w:val="24"/>
+        </w:rPr>
+        <w:t>Kimi K2.5 Agent Swarm &amp; PARL (Moonshot AI)  ·  Continual Learning Systems (Bhalla, 2026)</w:t>
+      </w:r>
+    </w:p>
+    <w:p>
+      <w:pPr>
+        <w:jc w:val="center"/>
+      </w:pPr>
+      <w:r>
+        <w:rPr>
+          <w:b w:val="0"/>
+          <w:i w:val="0"/>
+          <w:sz w:val="24"/>
+        </w:rPr>
+        <w:t>Gemini Deep Think &amp; Aletheia (Google DeepMind, 2026)  ·  DeepAgent Memory Folding (WWW 2026)</w:t>
+      </w:r>
+    </w:p>
+    <w:p>
+      <w:pPr>
+        <w:jc w:val="center"/>
+      </w:pPr>
+      <w:r>
+        <w:rPr>
+          <w:b w:val="0"/>
+          <w:i w:val="0"/>
+          <w:sz w:val="24"/>
+        </w:rPr>
+        <w:t>PI coding-agent runtime and modern agentic evaluation/security research (2026)</w:t>
       </w:r>
     </w:p>
     <w:p>
       <w:r>
         <w:rPr>
           <w:b/>
+          <w:i w:val="0"/>
+          <w:sz w:val="24"/>
         </w:rPr>
-        <w:t>1. Introduction</w:t>
+        <w:t>Abstract</w:t>
       </w:r>
     </w:p>
     <w:p>
-      <w:pPr>
-        <w:jc w:val="both"/>
-      </w:pPr>
       <w:r>
-        <w:t>Most agentic workflows fail at one of two extremes: shallow single-pass generation or brittle over-orchestration without deterministic controls. RIM addresses this by treating idea refinement as a recursive systems problem with explicit runtime guarantees. The objective is not only better answers, but also traceable reasoning, bounded failure modes, and repeatable operational behavior.</w:t>
+        <w:rPr>
+          <w:b w:val="0"/>
+          <w:i w:val="0"/>
+          <w:sz w:val="24"/>
+        </w:rPr>
+        <w:t>This paper presents The Recursive Idea Model (RIM) v5, a production-oriented recursive multi-agent system that converts raw ideas into rigorously stress-tested revisions through staged decomposition, adversarial challenge, reconciliation, synthesis, and verification. Compared with earlier versions, RIM v5 introduces a PI-first runtime substrate while preserving orchestration semantics, JSON output contracts, idempotent run behavior, and policy-driven learning loops. The architecture combines depth-first recursive analysis with breadth-first parallel orchestration, explicit determinism and budget controls, structured failure contracts, and replayable stage telemetry. Implementation evidence includes API/CLI parity, policy training workflows, runtime memory quality controls, and a full validation snapshot of 163 passing tests. The paper also integrates a new 2026 SOTA priority set focused on deterministic orchestration, learned routing, memory-budget adaptation, verifiable evaluation, and tool-risk mitigation.</w:t>
       </w:r>
     </w:p>
     <w:p>
       <w:r>
         <w:rPr>
           <w:b/>
+          <w:i w:val="0"/>
+          <w:sz w:val="24"/>
         </w:rPr>
-        <w:t>2. System Overview</w:t>
-      </w:r>
-    </w:p>
-    <w:p>
-      <w:pPr>
-        <w:jc w:val="both"/>
-      </w:pPr>
-      <w:r>
-        <w:t>RIM executes a staged pipeline: intake, decomposition, parallel critics, reconciliation and arbitration, synthesis, verification, and memory folding. Each stage emits structured telemetry and can fail independently under a shared run contract. Deep mode remains default, while fast mode provides lower-latency operation.</w:t>
+        <w:t>1. Introduction</w:t>
       </w:r>
     </w:p>
     <w:p>
       <w:r>
         <w:rPr>
           <w:b/>
+          <w:i w:val="0"/>
+          <w:sz w:val="24"/>
         </w:rPr>
-        <w:t>3. PI-First Runtime Architecture</w:t>
+        <w:t>1.1 The Problem with Single-Pass Idea Analysis</w:t>
       </w:r>
     </w:p>
     <w:p>
-      <w:pPr>
-        <w:jc w:val="both"/>
-      </w:pPr>
       <w:r>
-        <w:t>RIM v5 introduces a first-class PI adapter and switches default routing to PI-first order. The provider router supports configurable order and strict PI-only mode, enabling controlled fallback behavior when desired and hard isolation when required. This migration preserves upstream stage contracts and downstream storage/eval compatibility.</w:t>
+        <w:rPr>
+          <w:b w:val="0"/>
+          <w:i w:val="0"/>
+          <w:sz w:val="24"/>
+        </w:rPr>
+        <w:t>Conventional LLM-assisted analysis is typically single-pass: one prompt, one response, and limited structural accountability for what was challenged, what survived, and what was revised. Complex idea evaluation demands recursive decomposition of claims and assumptions, explicit adversarial pressure, and synthesis mechanisms that retain coherence under correction. Without this loop, systems produce polished but weakly stress-tested outputs.</w:t>
       </w:r>
     </w:p>
     <w:p>
       <w:r>
         <w:rPr>
           <w:b/>
+          <w:i w:val="0"/>
+          <w:sz w:val="24"/>
         </w:rPr>
-        <w:t>4. Determinism and Reliability Controls</w:t>
+        <w:t>1.2 Why Depth and Breadth Must Be Combined</w:t>
       </w:r>
     </w:p>
     <w:p>
-      <w:pPr>
-        <w:jc w:val="both"/>
-      </w:pPr>
       <w:r>
-        <w:t>RIM enforces determinism hints, retry backoff, JSON repair retries, and per-run budget limits for calls, latency, tokens, and estimated cost. Failure responses are structured with stage/provider/retryability metadata, and run states include queued, running, completed, failed, partial, and canceled.</w:t>
+        <w:rPr>
+          <w:b w:val="0"/>
+          <w:i w:val="0"/>
+          <w:sz w:val="24"/>
+        </w:rPr>
+        <w:t>Pure depth can become slow and serially bottlenecked; pure breadth can become noisy and shallow. RIM combines both: recursive cycles for depth, and parallel critic/arbitration pathways for breadth. The resulting architecture targets both analytical rigor and practical throughput under bounded runtime budgets.</w:t>
       </w:r>
     </w:p>
     <w:p>
       <w:r>
         <w:rPr>
           <w:b/>
+          <w:i w:val="0"/>
+          <w:sz w:val="24"/>
         </w:rPr>
-        <w:t>5. Verification and Safety Surfaces</w:t>
+        <w:t>1.3 v5 Thesis</w:t>
       </w:r>
     </w:p>
     <w:p>
-      <w:pPr>
-        <w:jc w:val="both"/>
-      </w:pPr>
       <w:r>
-        <w:t>The verification stack includes deterministic post-synthesis checks, optional executable checks, symbolic/formal constraints, and advanced adapters for solver/simulation/data references. Runtime controls constrain external data verification paths, network access behavior, and safety limits such as timeouts and byte caps.</w:t>
+        <w:rPr>
+          <w:b w:val="0"/>
+          <w:i w:val="0"/>
+          <w:sz w:val="24"/>
+        </w:rPr>
+        <w:t>RIM v5 argues that a PI-first runtime substrate can simplify provider orchestration while preserving high-level reasoning quality, deterministic controls, and developer-facing reliability guarantees. The migration is successful if stage semantics, failure contracts, and benchmark comparability remain stable during runtime replacement.</w:t>
       </w:r>
     </w:p>
     <w:p>
       <w:r>
         <w:rPr>
           <w:b/>
+          <w:i w:val="0"/>
+          <w:sz w:val="24"/>
         </w:rPr>
-        <w:t>6. Learning and Policy Adaptation</w:t>
-      </w:r>
-    </w:p>
-    <w:p>
-      <w:pPr>
-        <w:jc w:val="both"/>
-      </w:pPr>
-      <w:r>
-        <w:t>RIM maintains persistent run memory and supports policy training loops for depth allocation, arbitration, specialization spawn contracts, and memory quality control. Autolearn workflows update policy artifacts from benchmark telemetry, including RL-style credit assignment variants for multi-stage coordination.</w:t>
+        <w:t>2. Related Work and Theoretical Foundations</w:t>
       </w:r>
     </w:p>
     <w:p>
       <w:r>
         <w:rPr>
           <w:b/>
+          <w:i w:val="0"/>
+          <w:sz w:val="24"/>
         </w:rPr>
-        <w:t>7. Evaluation Protocol</w:t>
+        <w:t>2.1 Programmatic LLM Systems (DSPy)</w:t>
       </w:r>
     </w:p>
     <w:p>
-      <w:pPr>
-        <w:jc w:val="both"/>
-      </w:pPr>
       <w:r>
-        <w:t>RIM includes deterministic baseline evaluation, single-call LLM baselines, and full orchestrated benchmark runs. Comparison and gate workflows provide regression-aware quality/runtime deltas. Blind review packet generation supports anonymized quality assessment independent of provider identity.</w:t>
+        <w:rPr>
+          <w:b w:val="0"/>
+          <w:i w:val="0"/>
+          <w:sz w:val="24"/>
+        </w:rPr>
+        <w:t>RIM maintains DSPy-style modular decomposition and composable stage contracts, enabling targeted optimization of decomposition, challenge, and synthesis modules [1].</w:t>
       </w:r>
     </w:p>
     <w:p>
       <w:r>
         <w:rPr>
           <w:b/>
+          <w:i w:val="0"/>
+          <w:sz w:val="24"/>
         </w:rPr>
-        <w:t>8. SOTA Alignment Update (2026)</w:t>
+        <w:t>2.2 Recursive Reasoning (RLM)</w:t>
       </w:r>
     </w:p>
     <w:p>
-      <w:pPr>
-        <w:jc w:val="both"/>
-      </w:pPr>
       <w:r>
-        <w:t>The v5 roadmap integrates recent 2026 agent papers focused on recursive orchestration, deterministic merging, latency-aware routing, budget-tier memory selection, procedural memory reuse, verifiable evaluation harnesses, and tool-risk mitigation. These references inform the next implementation phase toward learned orchestration and hardened security defaults.</w:t>
+        <w:rPr>
+          <w:b w:val="0"/>
+          <w:i w:val="0"/>
+          <w:sz w:val="24"/>
+        </w:rPr>
+        <w:t>RLM-inspired recursive decomposition supports controlled expansion of idea substructure and incremental refinement at each level [2].</w:t>
       </w:r>
     </w:p>
     <w:p>
       <w:r>
         <w:rPr>
           <w:b/>
+          <w:i w:val="0"/>
+          <w:sz w:val="24"/>
         </w:rPr>
-        <w:t>9. Limitations</w:t>
+        <w:t>2.3 Dynamic Agent Orchestration</w:t>
       </w:r>
     </w:p>
     <w:p>
-      <w:pPr>
-        <w:jc w:val="both"/>
-      </w:pPr>
       <w:r>
-        <w:t>RIM still lacks fully learned end-to-end orchestration optimization comparable to mature PARL/ARPO/AEPO-style regimes. Formal verification remains practical rather than theorem-prover complete, and long-horizon memory quality control has not yet reached a fully learned meta-controller stage.</w:t>
+        <w:rPr>
+          <w:b w:val="0"/>
+          <w:i w:val="0"/>
+          <w:sz w:val="24"/>
+        </w:rPr>
+        <w:t>AOrchestra and related work motivate role-aware dynamic spawning, budget-aware execution, and orchestrator-level control over collaboration topology [3].</w:t>
       </w:r>
     </w:p>
     <w:p>
       <w:r>
         <w:rPr>
           <w:b/>
+          <w:i w:val="0"/>
+          <w:sz w:val="24"/>
         </w:rPr>
-        <w:t>10. Conclusion</w:t>
+        <w:t>2.4 Continual Learning and Memory Folding</w:t>
       </w:r>
     </w:p>
     <w:p>
-      <w:pPr>
-        <w:jc w:val="both"/>
-      </w:pPr>
       <w:r>
-        <w:t>RIM v5 establishes a stable PI-first foundation for recursive agentic reasoning with strong operational controls. The architecture now has a cleaner execution substrate and is positioned for the next step: learned routing/topology policies, stronger memory controllers, and stricter runtime tool-security enforcement.</w:t>
+        <w:rPr>
+          <w:b w:val="0"/>
+          <w:i w:val="0"/>
+          <w:sz w:val="24"/>
+        </w:rPr>
+        <w:t>Bhalla and DeepAgent-style memory patterns motivate persistent episodic/working/tool memory, fold controls, and feedback-driven adaptation across runs [4, 14].</w:t>
       </w:r>
     </w:p>
     <w:p>
       <w:r>
         <w:rPr>
           <w:b/>
+          <w:i w:val="0"/>
+          <w:sz w:val="24"/>
+        </w:rPr>
+        <w:t>2.5 Parallel-Agent Training and Credit Assignment</w:t>
+      </w:r>
+    </w:p>
+    <w:p>
+      <w:r>
+        <w:rPr>
+          <w:b w:val="0"/>
+          <w:i w:val="0"/>
+          <w:sz w:val="24"/>
+        </w:rPr>
+        <w:t>PARL-style decomposition and credit assignment motivate policy loops for depth, arbitration, specialization, spawn routing, and memory quality adaptation [5].</w:t>
+      </w:r>
+    </w:p>
+    <w:p>
+      <w:r>
+        <w:rPr>
+          <w:b/>
+          <w:i w:val="0"/>
+          <w:sz w:val="24"/>
+        </w:rPr>
+        <w:t>2.6 Verification-First Test-Time Scaling</w:t>
+      </w:r>
+    </w:p>
+    <w:p>
+      <w:r>
+        <w:rPr>
+          <w:b w:val="0"/>
+          <w:i w:val="0"/>
+          <w:sz w:val="24"/>
+        </w:rPr>
+        <w:t>Recent test-time scaling findings reinforce verification-centric strategies over naive trace imitation, informing RIM's structured challenge and verification layers [15].</w:t>
+      </w:r>
+    </w:p>
+    <w:p>
+      <w:r>
+        <w:rPr>
+          <w:b/>
+          <w:i w:val="0"/>
+          <w:sz w:val="24"/>
+        </w:rPr>
+        <w:t>3. Proposed Framework: The Recursive Idea Model v5</w:t>
+      </w:r>
+    </w:p>
+    <w:p>
+      <w:r>
+        <w:rPr>
+          <w:b/>
+          <w:i w:val="0"/>
+          <w:sz w:val="24"/>
+        </w:rPr>
+        <w:t>3.1 Six-Layer Architecture</w:t>
+      </w:r>
+    </w:p>
+    <w:p>
+      <w:r>
+        <w:rPr>
+          <w:b w:val="0"/>
+          <w:i w:val="0"/>
+          <w:sz w:val="24"/>
+        </w:rPr>
+        <w:t>RIM comprises Decomposition, Challenge, Synthesis, Orchestration, Specialization, and Learning layers in a recursive control loop.</w:t>
+      </w:r>
+    </w:p>
+    <w:p>
+      <w:r>
+        <w:rPr>
+          <w:b/>
+          <w:i w:val="0"/>
+          <w:sz w:val="24"/>
+        </w:rPr>
+        <w:t>3.2 Recursive Cycle</w:t>
+      </w:r>
+    </w:p>
+    <w:p>
+      <w:r>
+        <w:rPr>
+          <w:b w:val="0"/>
+          <w:i w:val="0"/>
+          <w:sz w:val="24"/>
+        </w:rPr>
+        <w:t>Input idea -&gt; decomposition tree -&gt; parallel critiques -&gt; reconciliation/arbitration -&gt; synthesis -&gt; verification -&gt; memory fold/persist -&gt; optional next cycle.</w:t>
+      </w:r>
+    </w:p>
+    <w:p>
+      <w:r>
+        <w:rPr>
+          <w:b/>
+          <w:i w:val="0"/>
+          <w:sz w:val="24"/>
+        </w:rPr>
+        <w:t>3.3 Stage Contracts</w:t>
+      </w:r>
+    </w:p>
+    <w:p>
+      <w:r>
+        <w:rPr>
+          <w:b w:val="0"/>
+          <w:i w:val="0"/>
+          <w:sz w:val="24"/>
+        </w:rPr>
+        <w:t>Each stage emits structured artifacts and telemetry; downstream stages consume typed outputs and can fail with structured retryable/non-retryable metadata.</w:t>
+      </w:r>
+    </w:p>
+    <w:p>
+      <w:r>
+        <w:rPr>
+          <w:b/>
+          <w:i w:val="0"/>
+          <w:sz w:val="24"/>
+        </w:rPr>
+        <w:t>4. PI-First Runtime Migration</w:t>
+      </w:r>
+    </w:p>
+    <w:p>
+      <w:r>
+        <w:rPr>
+          <w:b/>
+          <w:i w:val="0"/>
+          <w:sz w:val="24"/>
+        </w:rPr>
+        <w:t>4.1 Motivation</w:t>
+      </w:r>
+    </w:p>
+    <w:p>
+      <w:r>
+        <w:rPr>
+          <w:b w:val="0"/>
+          <w:i w:val="0"/>
+          <w:sz w:val="24"/>
+        </w:rPr>
+        <w:t>Prior runtime execution relied on direct Codex/Claude adapter ordering. v5 introduces PI as first-class provider to unify execution while retaining fallback compatibility.</w:t>
+      </w:r>
+    </w:p>
+    <w:p>
+      <w:r>
+        <w:rPr>
+          <w:b/>
+          <w:i w:val="0"/>
+          <w:sz w:val="24"/>
+        </w:rPr>
+        <w:t>4.2 Runtime Controls</w:t>
+      </w:r>
+    </w:p>
+    <w:p>
+      <w:r>
+        <w:rPr>
+          <w:b w:val="0"/>
+          <w:i w:val="0"/>
+          <w:sz w:val="24"/>
+        </w:rPr>
+        <w:t>Default provider order: RIM_PROVIDER_ORDER=pi,codex,claude. Strict mode: RIM_PI_ONLY=1 disables fallback providers. PI adapter supports provider/model/thinking pinning.</w:t>
+      </w:r>
+    </w:p>
+    <w:p>
+      <w:r>
+        <w:rPr>
+          <w:b/>
+          <w:i w:val="0"/>
+          <w:sz w:val="24"/>
+        </w:rPr>
+        <w:t>4.3 Migration Invariants</w:t>
+      </w:r>
+    </w:p>
+    <w:p>
+      <w:r>
+        <w:rPr>
+          <w:b w:val="0"/>
+          <w:i w:val="0"/>
+          <w:sz w:val="24"/>
+        </w:rPr>
+        <w:t>No regression to JSON output schema, idempotent run control, structured failure contract, or benchmark/evaluation comparability.</w:t>
+      </w:r>
+    </w:p>
+    <w:p>
+      <w:r>
+        <w:rPr>
+          <w:b/>
+          <w:i w:val="0"/>
+          <w:sz w:val="24"/>
+        </w:rPr>
+        <w:t>5. Reliability, Determinism, and Failure Semantics</w:t>
+      </w:r>
+    </w:p>
+    <w:p>
+      <w:r>
+        <w:rPr>
+          <w:b/>
+          <w:i w:val="0"/>
+          <w:sz w:val="24"/>
+        </w:rPr>
+        <w:t>5.1 Determinism Controls</w:t>
+      </w:r>
+    </w:p>
+    <w:p>
+      <w:r>
+        <w:rPr>
+          <w:b w:val="0"/>
+          <w:i w:val="0"/>
+          <w:sz w:val="24"/>
+        </w:rPr>
+        <w:t>RIM_DETERMINISM_MODE and RIM_DETERMINISM_SEED inject stage-level determinism hints for stable ordering and conservative retries.</w:t>
+      </w:r>
+    </w:p>
+    <w:p>
+      <w:r>
+        <w:rPr>
+          <w:b/>
+          <w:i w:val="0"/>
+          <w:sz w:val="24"/>
+        </w:rPr>
+        <w:t>5.2 Retry and Repair</w:t>
+      </w:r>
+    </w:p>
+    <w:p>
+      <w:r>
+        <w:rPr>
+          <w:b w:val="0"/>
+          <w:i w:val="0"/>
+          <w:sz w:val="24"/>
+        </w:rPr>
+        <w:t>Transient provider failures use backoff retries. JSON shape failures trigger explicit repair prompts before cross-provider fallback.</w:t>
+      </w:r>
+    </w:p>
+    <w:p>
+      <w:r>
+        <w:rPr>
+          <w:b/>
+          <w:i w:val="0"/>
+          <w:sz w:val="24"/>
+        </w:rPr>
+        <w:t>5.3 Budget Gates</w:t>
+      </w:r>
+    </w:p>
+    <w:p>
+      <w:r>
+        <w:rPr>
+          <w:b w:val="0"/>
+          <w:i w:val="0"/>
+          <w:sz w:val="24"/>
+        </w:rPr>
+        <w:t>Per-run budgets constrain call count, latency, tokens, and estimated cost, enforcing bounded execution.</w:t>
+      </w:r>
+    </w:p>
+    <w:p>
+      <w:r>
+        <w:rPr>
+          <w:b/>
+          <w:i w:val="0"/>
+          <w:sz w:val="24"/>
+        </w:rPr>
+        <w:t>5.4 Run State Model</w:t>
+      </w:r>
+    </w:p>
+    <w:p>
+      <w:r>
+        <w:rPr>
+          <w:b w:val="0"/>
+          <w:i w:val="0"/>
+          <w:sz w:val="24"/>
+        </w:rPr>
+        <w:t>Runs transition through queued/running/completed and failure-side states failed/partial/canceled with stage-level telemetry.</w:t>
+      </w:r>
+    </w:p>
+    <w:p>
+      <w:r>
+        <w:rPr>
+          <w:b/>
+          <w:i w:val="0"/>
+          <w:sz w:val="24"/>
+        </w:rPr>
+        <w:t>6. Learning and Policy Adaptation</w:t>
+      </w:r>
+    </w:p>
+    <w:p>
+      <w:r>
+        <w:rPr>
+          <w:b w:val="0"/>
+          <w:i w:val="0"/>
+          <w:sz w:val="24"/>
+        </w:rPr>
+        <w:t>RIM supports offline and online policy loops for depth allocation, arbitration, specialist contracts, spawn routing, and memory quality controls. Autolearn workflows aggregate benchmark telemetry into deployable policy artifacts for runtime adaptation.</w:t>
+      </w:r>
+    </w:p>
+    <w:p>
+      <w:r>
+        <w:rPr>
+          <w:b/>
+          <w:i w:val="0"/>
+          <w:sz w:val="24"/>
+        </w:rPr>
+        <w:t>7. Evaluation and Validation</w:t>
+      </w:r>
+    </w:p>
+    <w:p>
+      <w:r>
+        <w:rPr>
+          <w:b/>
+          <w:i w:val="0"/>
+          <w:sz w:val="24"/>
+        </w:rPr>
+        <w:t>7.1 Benchmark Modes</w:t>
+      </w:r>
+    </w:p>
+    <w:p>
+      <w:r>
+        <w:rPr>
+          <w:b w:val="0"/>
+          <w:i w:val="0"/>
+          <w:sz w:val="24"/>
+        </w:rPr>
+        <w:t>RIM provides deterministic single-pass baseline, single-call LLM baseline (pi/claude/codex), and full orchestrated benchmark modes.</w:t>
+      </w:r>
+    </w:p>
+    <w:p>
+      <w:r>
+        <w:rPr>
+          <w:b/>
+          <w:i w:val="0"/>
+          <w:sz w:val="24"/>
+        </w:rPr>
+        <w:t>7.2 Gating</w:t>
+      </w:r>
+    </w:p>
+    <w:p>
+      <w:r>
+        <w:rPr>
+          <w:b w:val="0"/>
+          <w:i w:val="0"/>
+          <w:sz w:val="24"/>
+        </w:rPr>
+        <w:t>Duel/compare/gate workflows quantify quality/runtime deltas and enforce regression thresholds.</w:t>
+      </w:r>
+    </w:p>
+    <w:p>
+      <w:r>
+        <w:rPr>
+          <w:b/>
+          <w:i w:val="0"/>
+          <w:sz w:val="24"/>
+        </w:rPr>
+        <w:t>7.3 Validation Snapshot</w:t>
+      </w:r>
+    </w:p>
+    <w:p>
+      <w:r>
+        <w:rPr>
+          <w:b w:val="0"/>
+          <w:i w:val="0"/>
+          <w:sz w:val="24"/>
+        </w:rPr>
+        <w:t>Current codebase validation after PI migration reports 163 passing tests (pytest -q, February 18, 2026).</w:t>
+      </w:r>
+    </w:p>
+    <w:p>
+      <w:r>
+        <w:rPr>
+          <w:b/>
+          <w:i w:val="0"/>
+          <w:sz w:val="24"/>
+        </w:rPr>
+        <w:t>8. Implementation Mapping (v5)</w:t>
+      </w:r>
+    </w:p>
+    <w:tbl>
+      <w:tblPr>
+        <w:tblW w:type="auto" w:w="0"/>
+        <w:tblLook w:firstColumn="1" w:firstRow="1" w:lastColumn="0" w:lastRow="0" w:noHBand="0" w:noVBand="1" w:val="04A0"/>
+      </w:tblPr>
+      <w:tblGrid>
+        <w:gridCol w:w="2880"/>
+        <w:gridCol w:w="2880"/>
+        <w:gridCol w:w="2880"/>
+      </w:tblGrid>
+      <w:tr>
+        <w:tc>
+          <w:tcPr>
+            <w:tcW w:type="dxa" w:w="2880"/>
+          </w:tcPr>
+          <w:p>
+            <w:r>
+              <w:t>RIM Component</w:t>
+            </w:r>
+          </w:p>
+        </w:tc>
+        <w:tc>
+          <w:tcPr>
+            <w:tcW w:type="dxa" w:w="2880"/>
+          </w:tcPr>
+          <w:p>
+            <w:r>
+              <w:t>Current Implementation (v5)</w:t>
+            </w:r>
+          </w:p>
+        </w:tc>
+        <w:tc>
+          <w:tcPr>
+            <w:tcW w:type="dxa" w:w="2880"/>
+          </w:tcPr>
+          <w:p>
+            <w:r>
+              <w:t>Status</w:t>
+            </w:r>
+          </w:p>
+        </w:tc>
+      </w:tr>
+      <w:tr>
+        <w:tc>
+          <w:tcPr>
+            <w:tcW w:type="dxa" w:w="2880"/>
+          </w:tcPr>
+          <w:p>
+            <w:r>
+              <w:t>Provider Runtime</w:t>
+            </w:r>
+          </w:p>
+        </w:tc>
+        <w:tc>
+          <w:tcPr>
+            <w:tcW w:type="dxa" w:w="2880"/>
+          </w:tcPr>
+          <w:p>
+            <w:r>
+              <w:t>PI-first router with optional Codex/Claude fallback; strict PI-only mode</w:t>
+            </w:r>
+          </w:p>
+        </w:tc>
+        <w:tc>
+          <w:tcPr>
+            <w:tcW w:type="dxa" w:w="2880"/>
+          </w:tcPr>
+          <w:p>
+            <w:r>
+              <w:t>Implemented</w:t>
+            </w:r>
+          </w:p>
+        </w:tc>
+      </w:tr>
+      <w:tr>
+        <w:tc>
+          <w:tcPr>
+            <w:tcW w:type="dxa" w:w="2880"/>
+          </w:tcPr>
+          <w:p>
+            <w:r>
+              <w:t>Decomposition</w:t>
+            </w:r>
+          </w:p>
+        </w:tc>
+        <w:tc>
+          <w:tcPr>
+            <w:tcW w:type="dxa" w:w="2880"/>
+          </w:tcPr>
+          <w:p>
+            <w:r>
+              <w:t>Recursive node expansion with stop conditions and branch budgets</w:t>
+            </w:r>
+          </w:p>
+        </w:tc>
+        <w:tc>
+          <w:tcPr>
+            <w:tcW w:type="dxa" w:w="2880"/>
+          </w:tcPr>
+          <w:p>
+            <w:r>
+              <w:t>Implemented</w:t>
+            </w:r>
+          </w:p>
+        </w:tc>
+      </w:tr>
+      <w:tr>
+        <w:tc>
+          <w:tcPr>
+            <w:tcW w:type="dxa" w:w="2880"/>
+          </w:tcPr>
+          <w:p>
+            <w:r>
+              <w:t>Challenge/Arbitration</w:t>
+            </w:r>
+          </w:p>
+        </w:tc>
+        <w:tc>
+          <w:tcPr>
+            <w:tcW w:type="dxa" w:w="2880"/>
+          </w:tcPr>
+          <w:p>
+            <w:r>
+              <w:t>Parallel critics, reconciliation, disagreement arbitration, specialist loops</w:t>
+            </w:r>
+          </w:p>
+        </w:tc>
+        <w:tc>
+          <w:tcPr>
+            <w:tcW w:type="dxa" w:w="2880"/>
+          </w:tcPr>
+          <w:p>
+            <w:r>
+              <w:t>Implemented</w:t>
+            </w:r>
+          </w:p>
+        </w:tc>
+      </w:tr>
+      <w:tr>
+        <w:tc>
+          <w:tcPr>
+            <w:tcW w:type="dxa" w:w="2880"/>
+          </w:tcPr>
+          <w:p>
+            <w:r>
+              <w:t>Verification</w:t>
+            </w:r>
+          </w:p>
+        </w:tc>
+        <w:tc>
+          <w:tcPr>
+            <w:tcW w:type="dxa" w:w="2880"/>
+          </w:tcPr>
+          <w:p>
+            <w:r>
+              <w:t>Structured checks + executable/formal/adapter-backed advanced verification</w:t>
+            </w:r>
+          </w:p>
+        </w:tc>
+        <w:tc>
+          <w:tcPr>
+            <w:tcW w:type="dxa" w:w="2880"/>
+          </w:tcPr>
+          <w:p>
+            <w:r>
+              <w:t>Implemented</w:t>
+            </w:r>
+          </w:p>
+        </w:tc>
+      </w:tr>
+      <w:tr>
+        <w:tc>
+          <w:tcPr>
+            <w:tcW w:type="dxa" w:w="2880"/>
+          </w:tcPr>
+          <w:p>
+            <w:r>
+              <w:t>Memory</w:t>
+            </w:r>
+          </w:p>
+        </w:tc>
+        <w:tc>
+          <w:tcPr>
+            <w:tcW w:type="dxa" w:w="2880"/>
+          </w:tcPr>
+          <w:p>
+            <w:r>
+              <w:t>Episodic/working/tool folding with quality controller and policy hooks</w:t>
+            </w:r>
+          </w:p>
+        </w:tc>
+        <w:tc>
+          <w:tcPr>
+            <w:tcW w:type="dxa" w:w="2880"/>
+          </w:tcPr>
+          <w:p>
+            <w:r>
+              <w:t>Implemented</w:t>
+            </w:r>
+          </w:p>
+        </w:tc>
+      </w:tr>
+      <w:tr>
+        <w:tc>
+          <w:tcPr>
+            <w:tcW w:type="dxa" w:w="2880"/>
+          </w:tcPr>
+          <w:p>
+            <w:r>
+              <w:t>Eval Pipeline</w:t>
+            </w:r>
+          </w:p>
+        </w:tc>
+        <w:tc>
+          <w:tcPr>
+            <w:tcW w:type="dxa" w:w="2880"/>
+          </w:tcPr>
+          <w:p>
+            <w:r>
+              <w:t>Baseline, single-call LLM baseline, compare, gate, duel, blindpack</w:t>
+            </w:r>
+          </w:p>
+        </w:tc>
+        <w:tc>
+          <w:tcPr>
+            <w:tcW w:type="dxa" w:w="2880"/>
+          </w:tcPr>
+          <w:p>
+            <w:r>
+              <w:t>Implemented</w:t>
+            </w:r>
+          </w:p>
+        </w:tc>
+      </w:tr>
+      <w:tr>
+        <w:tc>
+          <w:tcPr>
+            <w:tcW w:type="dxa" w:w="2880"/>
+          </w:tcPr>
+          <w:p>
+            <w:r>
+              <w:t>Policy Learning</w:t>
+            </w:r>
+          </w:p>
+        </w:tc>
+        <w:tc>
+          <w:tcPr>
+            <w:tcW w:type="dxa" w:w="2880"/>
+          </w:tcPr>
+          <w:p>
+            <w:r>
+              <w:t>Depth/arbitration/spawn/memory training and RL-style variants</w:t>
+            </w:r>
+          </w:p>
+        </w:tc>
+        <w:tc>
+          <w:tcPr>
+            <w:tcW w:type="dxa" w:w="2880"/>
+          </w:tcPr>
+          <w:p>
+            <w:r>
+              <w:t>Partially Mature</w:t>
+            </w:r>
+          </w:p>
+        </w:tc>
+      </w:tr>
+    </w:tbl>
+    <w:p>
+      <w:r>
+        <w:rPr>
+          <w:b/>
+          <w:i w:val="0"/>
+          <w:sz w:val="24"/>
+        </w:rPr>
+        <w:t>9. SOTA Priorities for v6</w:t>
+      </w:r>
+    </w:p>
+    <w:p>
+      <w:r>
+        <w:rPr>
+          <w:b w:val="0"/>
+          <w:i w:val="0"/>
+          <w:sz w:val="24"/>
+        </w:rPr>
+        <w:t>RIM v5 prioritizes integration of 2026 papers on recursive meta-agent orchestration, deterministic merge strategies, latency-aware parallel routing, calling-tree-based subgraph recommendation, memory budget-tier routing, selective memory sharing, procedural memory reuse, replayable determinism-faithfulness harnesses, verifiable process-aware evaluation, and runtime tool-risk mitigation.</w:t>
+      </w:r>
+    </w:p>
+    <w:p>
+      <w:r>
+        <w:rPr>
+          <w:b/>
+          <w:i w:val="0"/>
+          <w:sz w:val="24"/>
+        </w:rPr>
+        <w:t>10. Conclusion</w:t>
+      </w:r>
+    </w:p>
+    <w:p>
+      <w:r>
+        <w:rPr>
+          <w:b w:val="0"/>
+          <w:i w:val="0"/>
+          <w:sz w:val="24"/>
+        </w:rPr>
+        <w:t>RIM v5 is an execution-layer consolidation milestone: PI-first runtime, preserved orchestration semantics, robust determinism and budget controls, and benchmark-anchored evaluation. The next frontier is stronger learned orchestration and security-hardening defaults under long-horizon recursive workloads.</w:t>
+      </w:r>
+    </w:p>
+    <w:p>
+      <w:r>
+        <w:rPr>
+          <w:b/>
+          <w:i w:val="0"/>
+          <w:sz w:val="24"/>
         </w:rPr>
         <w:t>References</w:t>
       </w:r>
     </w:p>
     <w:p>
-      <w:pPr>
-        <w:jc w:val="left"/>
-      </w:pPr>
       <w:r>
-        <w:t>[1] ROMA: Recursive Open Meta-Agent Framework for Long-Horizon Multi-Agent Systems, arXiv:2602.01848v1.</w:t>
+        <w:rPr>
+          <w:b w:val="0"/>
+          <w:i w:val="0"/>
+          <w:sz w:val="24"/>
+        </w:rPr>
+        <w:t>[1] Khattab et al. DSPy: Compiling Declarative Language Model Calls into Self-Improving Pipelines.</w:t>
       </w:r>
     </w:p>
     <w:p>
-      <w:pPr>
-        <w:jc w:val="left"/>
-      </w:pPr>
       <w:r>
-        <w:t>[2] ORCH: many analyses, one merge — a deterministic multi-agent orchestrator, arXiv:2602.01797v1.</w:t>
+        <w:rPr>
+          <w:b w:val="0"/>
+          <w:i w:val="0"/>
+          <w:sz w:val="24"/>
+        </w:rPr>
+        <w:t>[2] Zhang et al. Recursive Language Models for Hierarchical Reasoning.</w:t>
       </w:r>
     </w:p>
     <w:p>
-      <w:pPr>
-        <w:jc w:val="left"/>
-      </w:pPr>
       <w:r>
-        <w:t>[3] Learning Latency-Aware Orchestration for Parallel Multi-Agent Systems, arXiv:2601.10560v1.</w:t>
+        <w:rPr>
+          <w:b w:val="0"/>
+          <w:i w:val="0"/>
+          <w:sz w:val="24"/>
+        </w:rPr>
+        <w:t>[3] Ruan et al. AOrchestra: Dynamic Sub-Agent Orchestration.</w:t>
       </w:r>
     </w:p>
     <w:p>
-      <w:pPr>
-        <w:jc w:val="left"/>
-      </w:pPr>
       <w:r>
-        <w:t>[4] Learning to Recommend Multi-Agent Subgraphs from Calling Trees, arXiv:2601.22209v1.</w:t>
+        <w:rPr>
+          <w:b w:val="0"/>
+          <w:i w:val="0"/>
+          <w:sz w:val="24"/>
+        </w:rPr>
+        <w:t>[4] Bhalla. Practical Continual Learning Systems (2026).</w:t>
       </w:r>
     </w:p>
     <w:p>
-      <w:pPr>
-        <w:jc w:val="left"/>
-      </w:pPr>
       <w:r>
-        <w:t>[5] BudgetMem: Learning Query-Aware Budget-Tier Routing for Runtime Agent Memory, arXiv:2602.06025v1.</w:t>
+        <w:rPr>
+          <w:b w:val="0"/>
+          <w:i w:val="0"/>
+          <w:sz w:val="24"/>
+        </w:rPr>
+        <w:t>[5] Moonshot AI. Kimi K2.5 Agent Swarm and PARL.</w:t>
       </w:r>
     </w:p>
     <w:p>
-      <w:pPr>
-        <w:jc w:val="left"/>
-      </w:pPr>
       <w:r>
-        <w:t>[6] Learning to Share: Selective Memory for Efficient Parallel Agentic Systems, arXiv:2602.05965v1.</w:t>
+        <w:rPr>
+          <w:b w:val="0"/>
+          <w:i w:val="0"/>
+          <w:sz w:val="24"/>
+        </w:rPr>
+        <w:t>[6] Woodruff et al. Collaborative Patterns for Deep Think Research Workflows (2026).</w:t>
       </w:r>
     </w:p>
     <w:p>
-      <w:pPr>
-        <w:jc w:val="left"/>
-      </w:pPr>
       <w:r>
-        <w:t>[7] ProcMEM: Learning Reusable Procedural Memory from Experience via Non-Parametric PPO for LLM Agents, arXiv:2602.01869v1.</w:t>
+        <w:rPr>
+          <w:b w:val="0"/>
+          <w:i w:val="0"/>
+          <w:sz w:val="24"/>
+        </w:rPr>
+        <w:t>[7] Replayable Financial Agents: Determinism-Faithfulness Assurance Harness, arXiv:2601.15322v1.</w:t>
       </w:r>
     </w:p>
     <w:p>
-      <w:pPr>
-        <w:jc w:val="left"/>
-      </w:pPr>
       <w:r>
-        <w:t>[8] Replayable Financial Agents: A Determinism-Faithfulness Assurance Harness for Tool-Using LLM Agents, arXiv:2601.15322v1.</w:t>
+        <w:rPr>
+          <w:b w:val="0"/>
+          <w:i w:val="0"/>
+          <w:sz w:val="24"/>
+        </w:rPr>
+        <w:t>[8] AEMA: Verifiable Evaluation Framework for Trustworthy and Controlled Agentic LLM Systems, arXiv:2601.11903v1.</w:t>
       </w:r>
     </w:p>
     <w:p>
-      <w:pPr>
-        <w:jc w:val="left"/>
-      </w:pPr>
       <w:r>
-        <w:t>[9] AEMA: Verifiable Evaluation Framework for Trustworthy and Controlled Agentic LLM Systems, arXiv:2601.11903v1.</w:t>
+        <w:rPr>
+          <w:b w:val="0"/>
+          <w:i w:val="0"/>
+          <w:sz w:val="24"/>
+        </w:rPr>
+        <w:t>[9] ROMA: Recursive Open Meta-Agent Framework for Long-Horizon Multi-Agent Systems, arXiv:2602.01848v1.</w:t>
       </w:r>
     </w:p>
     <w:p>
-      <w:pPr>
-        <w:jc w:val="left"/>
-      </w:pPr>
       <w:r>
-        <w:t>[10] AgenTRIM: Tool Risk Mitigation for Agentic AI, arXiv:2601.12449v1.</w:t>
+        <w:rPr>
+          <w:b w:val="0"/>
+          <w:i w:val="0"/>
+          <w:sz w:val="24"/>
+        </w:rPr>
+        <w:t>[10] ORCH: many analyses, one merge - a deterministic multi-agent orchestrator, arXiv:2602.01797v1.</w:t>
+      </w:r>
+    </w:p>
+    <w:p>
+      <w:r>
+        <w:rPr>
+          <w:b w:val="0"/>
+          <w:i w:val="0"/>
+          <w:sz w:val="24"/>
+        </w:rPr>
+        <w:t>[11] Learning Latency-Aware Orchestration for Parallel Multi-Agent Systems, arXiv:2601.10560v1.</w:t>
+      </w:r>
+    </w:p>
+    <w:p>
+      <w:r>
+        <w:rPr>
+          <w:b w:val="0"/>
+          <w:i w:val="0"/>
+          <w:sz w:val="24"/>
+        </w:rPr>
+        <w:t>[12] Learning to Recommend Multi-Agent Subgraphs from Calling Trees, arXiv:2601.22209v1.</w:t>
+      </w:r>
+    </w:p>
+    <w:p>
+      <w:r>
+        <w:rPr>
+          <w:b w:val="0"/>
+          <w:i w:val="0"/>
+          <w:sz w:val="24"/>
+        </w:rPr>
+        <w:t>[13] BudgetMem: Learning Query-Aware Budget-Tier Routing for Runtime Agent Memory, arXiv:2602.06025v1.</w:t>
+      </w:r>
+    </w:p>
+    <w:p>
+      <w:r>
+        <w:rPr>
+          <w:b w:val="0"/>
+          <w:i w:val="0"/>
+          <w:sz w:val="24"/>
+        </w:rPr>
+        <w:t>[14] Learning to Share: Selective Memory for Efficient Parallel Agentic Systems, arXiv:2602.05965v1.</w:t>
+      </w:r>
+    </w:p>
+    <w:p>
+      <w:r>
+        <w:rPr>
+          <w:b w:val="0"/>
+          <w:i w:val="0"/>
+          <w:sz w:val="24"/>
+        </w:rPr>
+        <w:t>[15] ProcMEM: Learning Reusable Procedural Memory from Experience via Non-Parametric PPO, arXiv:2602.01869v1.</w:t>
+      </w:r>
+    </w:p>
+    <w:p>
+      <w:r>
+        <w:rPr>
+          <w:b w:val="0"/>
+          <w:i w:val="0"/>
+          <w:sz w:val="24"/>
+        </w:rPr>
+        <w:t>[16] AgenTRIM: Tool Risk Mitigation for Agentic AI, arXiv:2601.12449v1.</w:t>
       </w:r>
     </w:p>
     <w:sectPr>

</xml_diff>